<commit_message>
Communication with the server and receiving information
</commit_message>
<xml_diff>
--- a/LearningPWA/PWA.docx
+++ b/LearningPWA/PWA.docx
@@ -1613,6 +1613,721 @@
         <w:spacing w:line="360" w:lineRule="auto"/>
         <w:jc w:val="both"/>
         <w:rPr>
+          <w:rFonts w:ascii="Arial Narrow" w:hAnsi="Arial Narrow" w:cs="Vazir FD-WOL"/>
+          <w:b/>
+          <w:bCs/>
+          <w:sz w:val="32"/>
+          <w:szCs w:val="32"/>
+          <w:rtl/>
+          <w:lang w:bidi="fa-IR"/>
+        </w:rPr>
+      </w:pPr>
+      <w:r>
+        <w:rPr>
+          <w:rFonts w:ascii="Arial Narrow" w:hAnsi="Arial Narrow" w:cs="Vazir FD-WOL" w:hint="cs"/>
+          <w:b/>
+          <w:bCs/>
+          <w:sz w:val="32"/>
+          <w:szCs w:val="32"/>
+          <w:rtl/>
+          <w:lang w:bidi="fa-IR"/>
+        </w:rPr>
+        <w:t>جلسه دوازدهم : ارتباط با سرور و دریافت اطلاعات</w:t>
+      </w:r>
+    </w:p>
+    <w:p>
+      <w:pPr>
+        <w:bidi/>
+        <w:spacing w:line="360" w:lineRule="auto"/>
+        <w:jc w:val="both"/>
+        <w:rPr>
+          <w:rFonts w:ascii="Arial Narrow" w:hAnsi="Arial Narrow" w:cs="Vazir FD-WOL" w:hint="cs"/>
+          <w:sz w:val="32"/>
+          <w:szCs w:val="32"/>
+          <w:rtl/>
+          <w:lang w:bidi="fa-IR"/>
+        </w:rPr>
+      </w:pPr>
+      <w:r>
+        <w:rPr>
+          <w:rFonts w:ascii="Arial Narrow" w:hAnsi="Arial Narrow" w:cs="Vazir FD-WOL" w:hint="cs"/>
+          <w:sz w:val="32"/>
+          <w:szCs w:val="32"/>
+          <w:rtl/>
+          <w:lang w:bidi="fa-IR"/>
+        </w:rPr>
+        <w:t xml:space="preserve">در پروژه ای که درست کرده ایم در فایل </w:t>
+      </w:r>
+      <w:r>
+        <w:rPr>
+          <w:rFonts w:ascii="Arial Narrow" w:hAnsi="Arial Narrow" w:cs="Vazir FD-WOL"/>
+          <w:sz w:val="32"/>
+          <w:szCs w:val="32"/>
+          <w:lang w:bidi="fa-IR"/>
+        </w:rPr>
+        <w:t>index.js</w:t>
+      </w:r>
+      <w:r>
+        <w:rPr>
+          <w:rFonts w:ascii="Arial Narrow" w:hAnsi="Arial Narrow" w:cs="Vazir FD-WOL" w:hint="cs"/>
+          <w:sz w:val="32"/>
+          <w:szCs w:val="32"/>
+          <w:rtl/>
+          <w:lang w:bidi="fa-IR"/>
+        </w:rPr>
+        <w:t xml:space="preserve"> جایی که </w:t>
+      </w:r>
+      <w:r>
+        <w:rPr>
+          <w:rFonts w:ascii="Arial Narrow" w:hAnsi="Arial Narrow" w:cs="Vazir FD-WOL"/>
+          <w:sz w:val="32"/>
+          <w:szCs w:val="32"/>
+          <w:lang w:bidi="fa-IR"/>
+        </w:rPr>
+        <w:t xml:space="preserve">service worker </w:t>
+      </w:r>
+      <w:r>
+        <w:rPr>
+          <w:rFonts w:ascii="Arial Narrow" w:hAnsi="Arial Narrow" w:cs="Vazir FD-WOL" w:hint="cs"/>
+          <w:sz w:val="32"/>
+          <w:szCs w:val="32"/>
+          <w:rtl/>
+          <w:lang w:bidi="fa-IR"/>
+        </w:rPr>
+        <w:t xml:space="preserve"> خود را درست کردیم باید </w:t>
+      </w:r>
+      <w:r>
+        <w:rPr>
+          <w:rFonts w:ascii="Arial Narrow" w:hAnsi="Arial Narrow" w:cs="Vazir FD-WOL"/>
+          <w:sz w:val="32"/>
+          <w:szCs w:val="32"/>
+          <w:lang w:bidi="fa-IR"/>
+        </w:rPr>
+        <w:t>api</w:t>
+      </w:r>
+      <w:r>
+        <w:rPr>
+          <w:rFonts w:ascii="Arial Narrow" w:hAnsi="Arial Narrow" w:cs="Vazir FD-WOL" w:hint="cs"/>
+          <w:sz w:val="32"/>
+          <w:szCs w:val="32"/>
+          <w:rtl/>
+          <w:lang w:bidi="fa-IR"/>
+        </w:rPr>
+        <w:t xml:space="preserve"> خودمون رو صدا بزنیم که از </w:t>
+      </w:r>
+      <w:r>
+        <w:rPr>
+          <w:rFonts w:ascii="Arial Narrow" w:hAnsi="Arial Narrow" w:cs="Vazir FD-WOL"/>
+          <w:sz w:val="32"/>
+          <w:szCs w:val="32"/>
+          <w:lang w:bidi="fa-IR"/>
+        </w:rPr>
+        <w:t>fetch</w:t>
+      </w:r>
+      <w:r>
+        <w:rPr>
+          <w:rFonts w:ascii="Arial Narrow" w:hAnsi="Arial Narrow" w:cs="Vazir FD-WOL" w:hint="cs"/>
+          <w:sz w:val="32"/>
+          <w:szCs w:val="32"/>
+          <w:rtl/>
+          <w:lang w:bidi="fa-IR"/>
+        </w:rPr>
+        <w:t xml:space="preserve"> استفاده میکنیم.</w:t>
+      </w:r>
+    </w:p>
+    <w:p>
+      <w:pPr>
+        <w:bidi/>
+        <w:spacing w:line="360" w:lineRule="auto"/>
+        <w:jc w:val="right"/>
+        <w:rPr>
+          <w:rFonts w:ascii="Arial Narrow" w:hAnsi="Arial Narrow" w:cs="Vazir FD-WOL"/>
+          <w:sz w:val="32"/>
+          <w:szCs w:val="32"/>
+          <w:lang w:bidi="fa-IR"/>
+        </w:rPr>
+      </w:pPr>
+      <w:r>
+        <w:rPr>
+          <w:rFonts w:ascii="Arial Narrow" w:hAnsi="Arial Narrow" w:cs="Vazir FD-WOL" w:hint="cs"/>
+          <w:sz w:val="32"/>
+          <w:szCs w:val="32"/>
+          <w:rtl/>
+          <w:lang w:bidi="fa-IR"/>
+        </w:rPr>
+        <w:t xml:space="preserve"> </w:t>
+      </w:r>
+      <w:r>
+        <w:rPr>
+          <w:rFonts w:ascii="Arial Narrow" w:hAnsi="Arial Narrow" w:cs="Vazir FD-WOL"/>
+          <w:sz w:val="32"/>
+          <w:szCs w:val="32"/>
+          <w:lang w:bidi="fa-IR"/>
+        </w:rPr>
+        <w:t>Fetch(</w:t>
+      </w:r>
+      <w:hyperlink r:id="rId9" w:history="1">
+        <w:r>
+          <w:rPr>
+            <w:rStyle w:val="Hyperlink"/>
+            <w:rFonts w:ascii="Arial Narrow" w:hAnsi="Arial Narrow" w:cs="Vazir FD-WOL"/>
+            <w:sz w:val="32"/>
+            <w:szCs w:val="32"/>
+            <w:lang w:bidi="fa-IR"/>
+          </w:rPr>
+          <w:t>“</w:t>
+        </w:r>
+      </w:hyperlink>
+      <w:hyperlink r:id="rId10" w:history="1">
+        <w:r>
+          <w:rPr>
+            <w:rStyle w:val="Hyperlink"/>
+            <w:rFonts w:ascii="Arial Narrow" w:hAnsi="Arial Narrow" w:cs="Vazir FD-WOL"/>
+            <w:sz w:val="32"/>
+            <w:szCs w:val="32"/>
+            <w:lang w:bidi="fa-IR"/>
+          </w:rPr>
+          <w:t>https://toplearn.com/flights.json</w:t>
+        </w:r>
+      </w:hyperlink>
+      <w:r>
+        <w:rPr>
+          <w:rFonts w:ascii="Arial Narrow" w:hAnsi="Arial Narrow" w:cs="Vazir FD-WOL"/>
+          <w:sz w:val="32"/>
+          <w:szCs w:val="32"/>
+          <w:lang w:bidi="fa-IR"/>
+        </w:rPr>
+        <w:t>”)</w:t>
+      </w:r>
+    </w:p>
+    <w:p>
+      <w:pPr>
+        <w:bidi/>
+        <w:spacing w:line="360" w:lineRule="auto"/>
+        <w:jc w:val="right"/>
+        <w:rPr>
+          <w:rFonts w:ascii="Arial Narrow" w:hAnsi="Arial Narrow" w:cs="Vazir FD-WOL"/>
+          <w:sz w:val="32"/>
+          <w:szCs w:val="32"/>
+          <w:lang w:bidi="fa-IR"/>
+        </w:rPr>
+      </w:pPr>
+      <w:r>
+        <w:rPr>
+          <w:rFonts w:ascii="Arial Narrow" w:hAnsi="Arial Narrow" w:cs="Vazir FD-WOL"/>
+          <w:sz w:val="32"/>
+          <w:szCs w:val="32"/>
+          <w:lang w:bidi="fa-IR"/>
+        </w:rPr>
+        <w:t>.then(response =&gt; response.json())</w:t>
+      </w:r>
+    </w:p>
+    <w:p>
+      <w:pPr>
+        <w:bidi/>
+        <w:spacing w:line="360" w:lineRule="auto"/>
+        <w:jc w:val="right"/>
+        <w:rPr>
+          <w:rFonts w:ascii="Arial Narrow" w:hAnsi="Arial Narrow" w:cs="Vazir FD-WOL"/>
+          <w:sz w:val="32"/>
+          <w:szCs w:val="32"/>
+          <w:lang w:bidi="fa-IR"/>
+        </w:rPr>
+      </w:pPr>
+      <w:r>
+        <w:rPr>
+          <w:rFonts w:ascii="Arial Narrow" w:hAnsi="Arial Narrow" w:cs="Vazir FD-WOL"/>
+          <w:sz w:val="32"/>
+          <w:szCs w:val="32"/>
+          <w:lang w:bidi="fa-IR"/>
+        </w:rPr>
+        <w:t>.then(data =&gt; {</w:t>
+      </w:r>
+    </w:p>
+    <w:p>
+      <w:pPr>
+        <w:bidi/>
+        <w:spacing w:line="360" w:lineRule="auto"/>
+        <w:jc w:val="right"/>
+        <w:rPr>
+          <w:rFonts w:ascii="Arial Narrow" w:hAnsi="Arial Narrow" w:cs="Vazir FD-WOL"/>
+          <w:sz w:val="32"/>
+          <w:szCs w:val="32"/>
+          <w:lang w:bidi="fa-IR"/>
+        </w:rPr>
+      </w:pPr>
+      <w:r>
+        <w:rPr>
+          <w:rFonts w:ascii="Arial Narrow" w:hAnsi="Arial Narrow" w:cs="Vazir FD-WOL"/>
+          <w:sz w:val="32"/>
+          <w:szCs w:val="32"/>
+          <w:lang w:bidi="fa-IR"/>
+        </w:rPr>
+        <w:tab/>
+        <w:t xml:space="preserve"> </w:t>
+      </w:r>
+      <w:r>
+        <w:rPr>
+          <w:rFonts w:ascii="Arial Narrow" w:hAnsi="Arial Narrow" w:cs="Vazir FD-WOL" w:hint="cs"/>
+          <w:sz w:val="32"/>
+          <w:szCs w:val="32"/>
+          <w:rtl/>
+          <w:lang w:bidi="fa-IR"/>
+        </w:rPr>
+        <w:t xml:space="preserve">  </w:t>
+      </w:r>
+      <w:r>
+        <w:rPr>
+          <w:rFonts w:ascii="Arial Narrow" w:hAnsi="Arial Narrow" w:cs="Vazir FD-WOL"/>
+          <w:sz w:val="32"/>
+          <w:szCs w:val="32"/>
+          <w:lang w:bidi="fa-IR"/>
+        </w:rPr>
+        <w:t xml:space="preserve">   let html= “”;</w:t>
+      </w:r>
+    </w:p>
+    <w:p>
+      <w:pPr>
+        <w:bidi/>
+        <w:spacing w:line="360" w:lineRule="auto"/>
+        <w:jc w:val="right"/>
+        <w:rPr>
+          <w:rFonts w:ascii="Arial Narrow" w:hAnsi="Arial Narrow" w:cs="Vazir FD-WOL"/>
+          <w:sz w:val="32"/>
+          <w:szCs w:val="32"/>
+          <w:lang w:bidi="fa-IR"/>
+        </w:rPr>
+      </w:pPr>
+      <w:r>
+        <w:rPr>
+          <w:rFonts w:ascii="Arial Narrow" w:hAnsi="Arial Narrow" w:cs="Vazir FD-WOL"/>
+          <w:sz w:val="32"/>
+          <w:szCs w:val="32"/>
+          <w:lang w:bidi="fa-IR"/>
+        </w:rPr>
+        <w:t xml:space="preserve">   data.for</w:t>
+      </w:r>
+      <w:r>
+        <w:rPr>
+          <w:rFonts w:ascii="Arial Narrow" w:hAnsi="Arial Narrow" w:cs="Vazir FD-WOL"/>
+          <w:sz w:val="32"/>
+          <w:szCs w:val="32"/>
+          <w:lang w:bidi="fa-IR"/>
+        </w:rPr>
+        <w:t>Each(flight =&gt;{</w:t>
+      </w:r>
+    </w:p>
+    <w:p>
+      <w:pPr>
+        <w:bidi/>
+        <w:spacing w:line="360" w:lineRule="auto"/>
+        <w:jc w:val="right"/>
+        <w:rPr>
+          <w:rFonts w:ascii="Arial Narrow" w:hAnsi="Arial Narrow" w:cs="Vazir FD-WOL"/>
+          <w:sz w:val="32"/>
+          <w:szCs w:val="32"/>
+          <w:lang w:bidi="fa-IR"/>
+        </w:rPr>
+      </w:pPr>
+      <w:r>
+        <w:rPr>
+          <w:rFonts w:ascii="Arial Narrow" w:hAnsi="Arial Narrow" w:cs="Vazir FD-WOL"/>
+          <w:sz w:val="32"/>
+          <w:szCs w:val="32"/>
+          <w:lang w:bidi="fa-IR"/>
+        </w:rPr>
+        <w:t xml:space="preserve">  html += ‘&lt;div class=’card’&gt;${flight.city}&lt;/div&gt;’;</w:t>
+      </w:r>
+    </w:p>
+    <w:p>
+      <w:pPr>
+        <w:bidi/>
+        <w:spacing w:line="360" w:lineRule="auto"/>
+        <w:jc w:val="right"/>
+        <w:rPr>
+          <w:rFonts w:ascii="Arial Narrow" w:hAnsi="Arial Narrow" w:cs="Vazir FD-WOL"/>
+          <w:sz w:val="32"/>
+          <w:szCs w:val="32"/>
+          <w:lang w:bidi="fa-IR"/>
+        </w:rPr>
+      </w:pPr>
+      <w:r>
+        <w:rPr>
+          <w:rFonts w:ascii="Arial Narrow" w:hAnsi="Arial Narrow" w:cs="Vazir FD-WOL"/>
+          <w:sz w:val="32"/>
+          <w:szCs w:val="32"/>
+          <w:lang w:bidi="fa-IR"/>
+        </w:rPr>
+        <w:t>});</w:t>
+      </w:r>
+    </w:p>
+    <w:p>
+      <w:pPr>
+        <w:bidi/>
+        <w:spacing w:line="360" w:lineRule="auto"/>
+        <w:jc w:val="right"/>
+        <w:rPr>
+          <w:rFonts w:ascii="Arial Narrow" w:hAnsi="Arial Narrow" w:cs="Vazir FD-WOL"/>
+          <w:sz w:val="32"/>
+          <w:szCs w:val="32"/>
+          <w:lang w:bidi="fa-IR"/>
+        </w:rPr>
+      </w:pPr>
+      <w:r>
+        <w:rPr>
+          <w:rFonts w:ascii="Arial Narrow" w:hAnsi="Arial Narrow" w:cs="Vazir FD-WOL"/>
+          <w:sz w:val="32"/>
+          <w:szCs w:val="32"/>
+          <w:lang w:bidi="fa-IR"/>
+        </w:rPr>
+        <w:t>document.duerySelector(“#screen-flights”).innerHTML = html;</w:t>
+      </w:r>
+      <w:r>
+        <w:rPr>
+          <w:rFonts w:ascii="Arial Narrow" w:hAnsi="Arial Narrow" w:cs="Vazir FD-WOL"/>
+          <w:sz w:val="32"/>
+          <w:szCs w:val="32"/>
+          <w:lang w:bidi="fa-IR"/>
+        </w:rPr>
+        <w:t xml:space="preserve">   });</w:t>
+      </w:r>
+    </w:p>
+    <w:p>
+      <w:pPr>
+        <w:bidi/>
+        <w:spacing w:line="360" w:lineRule="auto"/>
+        <w:jc w:val="both"/>
+        <w:rPr>
+          <w:rFonts w:ascii="Arial Narrow" w:hAnsi="Arial Narrow" w:cs="Vazir FD-WOL" w:hint="cs"/>
+          <w:sz w:val="32"/>
+          <w:szCs w:val="32"/>
+          <w:rtl/>
+          <w:lang w:bidi="fa-IR"/>
+        </w:rPr>
+      </w:pPr>
+      <w:r>
+        <w:rPr>
+          <w:rFonts w:ascii="Arial Narrow" w:hAnsi="Arial Narrow" w:cs="Vazir FD-WOL" w:hint="cs"/>
+          <w:sz w:val="32"/>
+          <w:szCs w:val="32"/>
+          <w:rtl/>
+          <w:lang w:bidi="fa-IR"/>
+        </w:rPr>
+        <w:lastRenderedPageBreak/>
+        <w:t xml:space="preserve">دستورات بالا اطلاعات هواپیماها رو از </w:t>
+      </w:r>
+      <w:r>
+        <w:rPr>
+          <w:rFonts w:ascii="Arial Narrow" w:hAnsi="Arial Narrow" w:cs="Vazir FD-WOL"/>
+          <w:sz w:val="32"/>
+          <w:szCs w:val="32"/>
+          <w:lang w:bidi="fa-IR"/>
+        </w:rPr>
+        <w:t>api</w:t>
+      </w:r>
+      <w:r>
+        <w:rPr>
+          <w:rFonts w:ascii="Arial Narrow" w:hAnsi="Arial Narrow" w:cs="Vazir FD-WOL" w:hint="cs"/>
+          <w:sz w:val="32"/>
+          <w:szCs w:val="32"/>
+          <w:rtl/>
+          <w:lang w:bidi="fa-IR"/>
+        </w:rPr>
+        <w:t xml:space="preserve"> که صداش زدیم میاره و در تگ با ایدی </w:t>
+      </w:r>
+      <w:r>
+        <w:rPr>
+          <w:rFonts w:ascii="Arial Narrow" w:hAnsi="Arial Narrow" w:cs="Vazir FD-WOL"/>
+          <w:sz w:val="32"/>
+          <w:szCs w:val="32"/>
+          <w:lang w:bidi="fa-IR"/>
+        </w:rPr>
+        <w:t>screen-flights</w:t>
+      </w:r>
+      <w:r>
+        <w:rPr>
+          <w:rFonts w:ascii="Arial Narrow" w:hAnsi="Arial Narrow" w:cs="Vazir FD-WOL" w:hint="cs"/>
+          <w:sz w:val="32"/>
+          <w:szCs w:val="32"/>
+          <w:rtl/>
+          <w:lang w:bidi="fa-IR"/>
+        </w:rPr>
+        <w:t xml:space="preserve"> میچینه. </w:t>
+      </w:r>
+    </w:p>
+    <w:p>
+      <w:pPr>
+        <w:bidi/>
+        <w:spacing w:line="360" w:lineRule="auto"/>
+        <w:jc w:val="both"/>
+        <w:rPr>
+          <w:rFonts w:ascii="Arial Narrow" w:hAnsi="Arial Narrow" w:cs="Vazir FD-WOL" w:hint="cs"/>
+          <w:sz w:val="32"/>
+          <w:szCs w:val="32"/>
+          <w:rtl/>
+          <w:lang w:bidi="fa-IR"/>
+        </w:rPr>
+      </w:pPr>
+      <w:r>
+        <w:rPr>
+          <w:rFonts w:ascii="Arial Narrow" w:hAnsi="Arial Narrow" w:cs="Vazir FD-WOL" w:hint="cs"/>
+          <w:sz w:val="32"/>
+          <w:szCs w:val="32"/>
+          <w:rtl/>
+          <w:lang w:bidi="fa-IR"/>
+        </w:rPr>
+        <w:t>برای اینکه برناممون بتونه به صورت آفلاین هم کار کنه و از کش داینامیکی که صحبت کردیم استفاده کنیم:</w:t>
+      </w:r>
+    </w:p>
+    <w:p>
+      <w:pPr>
+        <w:bidi/>
+        <w:spacing w:line="360" w:lineRule="auto"/>
+        <w:jc w:val="both"/>
+        <w:rPr>
+          <w:rFonts w:ascii="Arial Narrow" w:hAnsi="Arial Narrow" w:cs="Vazir FD-WOL" w:hint="cs"/>
+          <w:sz w:val="32"/>
+          <w:szCs w:val="32"/>
+          <w:rtl/>
+          <w:lang w:bidi="fa-IR"/>
+        </w:rPr>
+      </w:pPr>
+      <w:r>
+        <w:rPr>
+          <w:rFonts w:ascii="Arial Narrow" w:hAnsi="Arial Narrow" w:cs="Vazir FD-WOL" w:hint="cs"/>
+          <w:sz w:val="32"/>
+          <w:szCs w:val="32"/>
+          <w:rtl/>
+          <w:lang w:bidi="fa-IR"/>
+        </w:rPr>
+        <w:t xml:space="preserve">وارد </w:t>
+      </w:r>
+      <w:r>
+        <w:rPr>
+          <w:rFonts w:ascii="Arial Narrow" w:hAnsi="Arial Narrow" w:cs="Vazir FD-WOL"/>
+          <w:sz w:val="32"/>
+          <w:szCs w:val="32"/>
+          <w:lang w:bidi="fa-IR"/>
+        </w:rPr>
+        <w:t>src-sw.js</w:t>
+      </w:r>
+      <w:r>
+        <w:rPr>
+          <w:rFonts w:ascii="Arial Narrow" w:hAnsi="Arial Narrow" w:cs="Vazir FD-WOL" w:hint="cs"/>
+          <w:sz w:val="32"/>
+          <w:szCs w:val="32"/>
+          <w:rtl/>
+          <w:lang w:bidi="fa-IR"/>
+        </w:rPr>
+        <w:t xml:space="preserve"> میشیم :</w:t>
+      </w:r>
+    </w:p>
+    <w:p>
+      <w:pPr>
+        <w:bidi/>
+        <w:spacing w:line="360" w:lineRule="auto"/>
+        <w:jc w:val="right"/>
+        <w:rPr>
+          <w:rFonts w:ascii="Arial Narrow" w:hAnsi="Arial Narrow" w:cs="Vazir FD-WOL"/>
+          <w:sz w:val="32"/>
+          <w:szCs w:val="32"/>
+          <w:lang w:bidi="fa-IR"/>
+        </w:rPr>
+      </w:pPr>
+      <w:r>
+        <w:rPr>
+          <w:rFonts w:ascii="Arial Narrow" w:hAnsi="Arial Narrow" w:cs="Vazir FD-WOL"/>
+          <w:sz w:val="32"/>
+          <w:szCs w:val="32"/>
+          <w:lang w:bidi="fa-IR"/>
+        </w:rPr>
+        <w:t>Workbox.routing.registerRoute(</w:t>
+      </w:r>
+    </w:p>
+    <w:p>
+      <w:pPr>
+        <w:bidi/>
+        <w:spacing w:line="360" w:lineRule="auto"/>
+        <w:jc w:val="right"/>
+        <w:rPr>
+          <w:rFonts w:ascii="Arial Narrow" w:hAnsi="Arial Narrow" w:cs="Vazir FD-WOL"/>
+          <w:sz w:val="32"/>
+          <w:szCs w:val="32"/>
+          <w:lang w:bidi="fa-IR"/>
+        </w:rPr>
+      </w:pPr>
+      <w:r>
+        <w:rPr>
+          <w:rFonts w:ascii="Arial Narrow" w:hAnsi="Arial Narrow" w:cs="Vazir FD-WOL"/>
+          <w:sz w:val="32"/>
+          <w:szCs w:val="32"/>
+          <w:lang w:bidi="fa-IR"/>
+        </w:rPr>
+        <w:t xml:space="preserve"> /</w:t>
+      </w:r>
+      <w:hyperlink r:id="rId11" w:history="1">
+        <w:r>
+          <w:rPr>
+            <w:rStyle w:val="Hyperlink"/>
+            <w:rFonts w:ascii="Arial Narrow" w:hAnsi="Arial Narrow" w:cs="Vazir FD-WOL"/>
+            <w:sz w:val="32"/>
+            <w:szCs w:val="32"/>
+            <w:lang w:bidi="fa-IR"/>
+          </w:rPr>
+          <w:t>https:</w:t>
+        </w:r>
+        <w:r>
+          <w:rPr>
+            <w:rStyle w:val="Hyperlink"/>
+            <w:rFonts w:ascii="Arial Narrow" w:hAnsi="Arial Narrow" w:cs="Vazir FD-WOL"/>
+            <w:sz w:val="32"/>
+            <w:szCs w:val="32"/>
+            <w:lang w:bidi="fa-IR"/>
+          </w:rPr>
+          <w:t>\/\/</w:t>
+        </w:r>
+        <w:r>
+          <w:rPr>
+            <w:rStyle w:val="Hyperlink"/>
+            <w:rFonts w:ascii="Arial Narrow" w:hAnsi="Arial Narrow" w:cs="Vazir FD-WOL"/>
+            <w:sz w:val="32"/>
+            <w:szCs w:val="32"/>
+            <w:lang w:bidi="fa-IR"/>
+          </w:rPr>
+          <w:t>toplearn.com</w:t>
+        </w:r>
+        <w:r>
+          <w:rPr>
+            <w:rStyle w:val="Hyperlink"/>
+            <w:rFonts w:ascii="Arial Narrow" w:hAnsi="Arial Narrow" w:cs="Vazir FD-WOL"/>
+            <w:sz w:val="32"/>
+            <w:szCs w:val="32"/>
+            <w:lang w:bidi="fa-IR"/>
+          </w:rPr>
+          <w:t>\</w:t>
+        </w:r>
+        <w:r>
+          <w:rPr>
+            <w:rStyle w:val="Hyperlink"/>
+            <w:rFonts w:ascii="Arial Narrow" w:hAnsi="Arial Narrow" w:cs="Vazir FD-WOL"/>
+            <w:sz w:val="32"/>
+            <w:szCs w:val="32"/>
+            <w:lang w:bidi="fa-IR"/>
+          </w:rPr>
+          <w:t>/flights</w:t>
+        </w:r>
+        <w:r>
+          <w:rPr>
+            <w:rStyle w:val="Hyperlink"/>
+            <w:rFonts w:ascii="Arial Narrow" w:hAnsi="Arial Narrow" w:cs="Vazir FD-WOL"/>
+            <w:sz w:val="32"/>
+            <w:szCs w:val="32"/>
+            <w:lang w:bidi="fa-IR"/>
+          </w:rPr>
+          <w:t>\</w:t>
+        </w:r>
+        <w:r>
+          <w:rPr>
+            <w:rStyle w:val="Hyperlink"/>
+            <w:rFonts w:ascii="Arial Narrow" w:hAnsi="Arial Narrow" w:cs="Vazir FD-WOL"/>
+            <w:sz w:val="32"/>
+            <w:szCs w:val="32"/>
+            <w:lang w:bidi="fa-IR"/>
+          </w:rPr>
+          <w:t>.json</w:t>
+        </w:r>
+      </w:hyperlink>
+      <w:r>
+        <w:rPr>
+          <w:rFonts w:ascii="Arial Narrow" w:hAnsi="Arial Narrow" w:cs="Vazir FD-WOL"/>
+          <w:sz w:val="32"/>
+          <w:szCs w:val="32"/>
+          <w:lang w:bidi="fa-IR"/>
+        </w:rPr>
+        <w:t>/ ,</w:t>
+      </w:r>
+    </w:p>
+    <w:p>
+      <w:pPr>
+        <w:bidi/>
+        <w:spacing w:line="360" w:lineRule="auto"/>
+        <w:jc w:val="right"/>
+        <w:rPr>
+          <w:rFonts w:ascii="Arial Narrow" w:hAnsi="Arial Narrow" w:cs="Vazir FD-WOL"/>
+          <w:sz w:val="32"/>
+          <w:szCs w:val="32"/>
+          <w:lang w:bidi="fa-IR"/>
+        </w:rPr>
+      </w:pPr>
+      <w:r>
+        <w:rPr>
+          <w:rFonts w:ascii="Arial Narrow" w:hAnsi="Arial Narrow" w:cs="Vazir FD-WOL"/>
+          <w:sz w:val="32"/>
+          <w:szCs w:val="32"/>
+          <w:lang w:bidi="fa-IR"/>
+        </w:rPr>
+        <w:t xml:space="preserve">   new workbox.strategies.NetworkFirst()</w:t>
+      </w:r>
+    </w:p>
+    <w:p>
+      <w:pPr>
+        <w:bidi/>
+        <w:spacing w:line="360" w:lineRule="auto"/>
+        <w:jc w:val="right"/>
+        <w:rPr>
+          <w:rFonts w:ascii="Arial Narrow" w:hAnsi="Arial Narrow" w:cs="Vazir FD-WOL"/>
+          <w:sz w:val="32"/>
+          <w:szCs w:val="32"/>
+          <w:lang w:bidi="fa-IR"/>
+        </w:rPr>
+      </w:pPr>
+      <w:r>
+        <w:rPr>
+          <w:rFonts w:ascii="Arial Narrow" w:hAnsi="Arial Narrow" w:cs="Vazir FD-WOL"/>
+          <w:sz w:val="32"/>
+          <w:szCs w:val="32"/>
+          <w:lang w:bidi="fa-IR"/>
+        </w:rPr>
+        <w:t>)</w:t>
+      </w:r>
+    </w:p>
+    <w:p>
+      <w:pPr>
+        <w:bidi/>
+        <w:spacing w:line="360" w:lineRule="auto"/>
+        <w:rPr>
+          <w:rFonts w:ascii="Arial Narrow" w:hAnsi="Arial Narrow" w:cs="Vazir FD-WOL" w:hint="cs"/>
+          <w:sz w:val="32"/>
+          <w:szCs w:val="32"/>
+          <w:rtl/>
+          <w:lang w:bidi="fa-IR"/>
+        </w:rPr>
+      </w:pPr>
+      <w:r>
+        <w:rPr>
+          <w:rFonts w:ascii="Arial Narrow" w:hAnsi="Arial Narrow" w:cs="Vazir FD-WOL"/>
+          <w:sz w:val="32"/>
+          <w:szCs w:val="32"/>
+          <w:lang w:bidi="fa-IR"/>
+        </w:rPr>
+        <w:t xml:space="preserve"> </w:t>
+      </w:r>
+      <w:r>
+        <w:rPr>
+          <w:rFonts w:ascii="Arial Narrow" w:hAnsi="Arial Narrow" w:cs="Vazir FD-WOL" w:hint="cs"/>
+          <w:sz w:val="32"/>
+          <w:szCs w:val="32"/>
+          <w:rtl/>
+          <w:lang w:bidi="fa-IR"/>
+        </w:rPr>
+        <w:t>حالا با این دستورات کش ما اتفاق می افته.</w:t>
+      </w:r>
+    </w:p>
+    <w:p>
+      <w:pPr>
+        <w:bidi/>
+        <w:spacing w:line="360" w:lineRule="auto"/>
+        <w:rPr>
           <w:rFonts w:ascii="Arial Narrow" w:hAnsi="Arial Narrow" w:cs="Vazir FD-WOL" w:hint="cs"/>
           <w:sz w:val="32"/>
           <w:szCs w:val="32"/>
@@ -1622,6 +2337,19 @@
       </w:pPr>
       <w:bookmarkStart w:id="0" w:name="_GoBack"/>
       <w:bookmarkEnd w:id="0"/>
+    </w:p>
+    <w:p>
+      <w:pPr>
+        <w:bidi/>
+        <w:spacing w:line="360" w:lineRule="auto"/>
+        <w:rPr>
+          <w:rFonts w:ascii="Arial Narrow" w:hAnsi="Arial Narrow" w:cs="Vazir FD-WOL" w:hint="cs"/>
+          <w:sz w:val="32"/>
+          <w:szCs w:val="32"/>
+          <w:rtl/>
+          <w:lang w:bidi="fa-IR"/>
+        </w:rPr>
+      </w:pPr>
     </w:p>
     <w:sectPr>
       <w:pgSz w:w="11906" w:h="16838" w:code="9"/>
@@ -2346,6 +3074,17 @@
       <w:contextualSpacing/>
     </w:pPr>
   </w:style>
+  <w:style w:type="character" w:styleId="Hyperlink">
+    <w:name w:val="Hyperlink"/>
+    <w:basedOn w:val="DefaultParagraphFont"/>
+    <w:uiPriority w:val="99"/>
+    <w:unhideWhenUsed/>
+    <w:rsid w:val="00FF54BD"/>
+    <w:rPr>
+      <w:color w:val="0563C1" w:themeColor="hyperlink"/>
+      <w:u w:val="single"/>
+    </w:rPr>
+  </w:style>
 </w:styles>
 </file>
 

</xml_diff>